<commit_message>
lexique comme on les aime
</commit_message>
<xml_diff>
--- a/pandoc/journal-alternance-octobre-2021-janvier-2022.docx
+++ b/pandoc/journal-alternance-octobre-2021-janvier-2022.docx
@@ -142,7 +142,7 @@
     </w:p>
     <w:bookmarkEnd w:id="22"/>
     <w:bookmarkEnd w:id="23"/>
-    <w:bookmarkStart w:id="43" w:name="périodes"/>
+    <w:bookmarkStart w:id="48" w:name="périodes"/>
     <w:p>
       <w:pPr>
         <w:pStyle w:val="Heading1"/>
@@ -151,7 +151,7 @@
         <w:t xml:space="preserve">Périodes</w:t>
       </w:r>
     </w:p>
-    <w:bookmarkStart w:id="37" w:name="X975e5d1002ea2eb49f6b8c8aa04e68b07b54eba"/>
+    <w:bookmarkStart w:id="39" w:name="X975e5d1002ea2eb49f6b8c8aa04e68b07b54eba"/>
     <w:p>
       <w:pPr>
         <w:pStyle w:val="Heading2"/>
@@ -218,13 +218,13 @@
       </w:r>
     </w:p>
     <w:bookmarkEnd w:id="24"/>
-    <w:bookmarkStart w:id="25" w:name="Xb5676dbea2332502ec5f63691ee98b1d8b1c2d3"/>
+    <w:bookmarkStart w:id="25" w:name="Xa88c51086c8048173e8da707d8cd69cd4c0ec80"/>
     <w:p>
       <w:pPr>
         <w:pStyle w:val="Heading3"/>
       </w:pPr>
       <w:r>
-        <w:t xml:space="preserve">Action concrètes (1 à 3 actions par objectif, 5 à 6 lignes par action)</w:t>
+        <w:t xml:space="preserve">Actions concrètes (1 à 3 actions par objectif, 5 à 6 lignes par action)</w:t>
       </w:r>
     </w:p>
     <w:p>
@@ -293,7 +293,7 @@
         <w:pStyle w:val="FirstParagraph"/>
       </w:pPr>
       <w:r>
-        <w:t xml:space="preserve">Afin de pouvoir me lancer dans la correction du bug j’avais tout d’abord besoin de bien comprendre le fonctionnement de l’application en elle même. Comme plusieurs services faisant partie du système d’information partagent le même code source en commun, celui-ci est très fourni et il peut être assez difficile d’investiguer quels sont les zones pertinentes dans la résolution du problème. Pour cela j’ai effectué des recherches dans le block note en ligne que partage l’équipe sur One Note pour rechercher des informations concernant le projet sous un aspect technique mais aussi fonctionnel.</w:t>
+        <w:t xml:space="preserve">Afin de pouvoir me lancer dans la correction du bug j’avais tout d’abord besoin de bien comprendre le fonctionnement de l’application en elle-même. Comme plusieurs services faisant partie du système d’information partagent le même code source en commun, celui-ci est très fourni et il peut être assez difficile d’investiguer quels sont les zones pertinentes dans la résolution du problème. Pour cela j’ai effectué des recherches dans le block note en ligne que partage l’équipe sur One Note pour rechercher des informations concernant le projet sous un aspect technique mais aussi fonctionnel.</w:t>
       </w:r>
     </w:p>
     <w:bookmarkEnd w:id="26"/>
@@ -339,7 +339,7 @@
         <w:pStyle w:val="FirstParagraph"/>
       </w:pPr>
       <w:r>
-        <w:t xml:space="preserve">Compatibilité des branches git de développement avec les versions de la base de données dans mongodb</w:t>
+        <w:t xml:space="preserve">Pour bien configurer mon environnement de développement en local afin de corriger le bug, je dois passer par plusieurs étapes. Tout d’abord je dois aller sur le site Azure Devops qui regroupe notre code source et nos tâches à effectuer selon la méthodologie agile. Dessus je dois trouver le bug à résoudre et lui ajouter une nouvelle tâche de réalisation que je dois créer. Il faut ensuite que je crée une nouvelle branche git partant d’une branche git stable du projet qui est d’habiture master. Il faut ensuite lier cette branche à ma tâche de réalisation et récupérer ma branche en local. Une fois cela fait ce n’est pas encore suffisant pour pouvoir lancer le projet en local. En effet le Kraken est un projet qui dépend de middlewares pour fonctionner. Ces middlewares sont RabbitMQ, MongoDB et Logstash. Pour cela il faut les lancer également et grâce à une technologie de conteneurisation appelé Docker cela est rendu possible facilement depuis un fichier texte. Cependant la base de données que j’avais en local n’était pas compatible avec la branche git utilisée. Il m’a donc fallu faire une importation de la base de données depuis l’environnement de test pour m’en servir. Cela est possible grâce à une commande assez longue difficile à retenir.</w:t>
       </w:r>
     </w:p>
     <w:bookmarkEnd w:id="29"/>
@@ -357,7 +357,7 @@
         <w:pStyle w:val="FirstParagraph"/>
       </w:pPr>
       <w:r>
-        <w:t xml:space="preserve">Mise en place d’un script facilitant la mise à jour des bases de données en local grâces à des fonctions bash</w:t>
+        <w:t xml:space="preserve">Comme je devais régulièrement taper la commande permettant l’importation de base de données à des versions différentes selon les branches git utilisées, j’ai réalisé un script Bash permettant de charger des alias permettant de faire cela automatiquemement avec des commandes faciles à retenir.</w:t>
       </w:r>
     </w:p>
     <w:bookmarkEnd w:id="30"/>
@@ -385,6 +385,12 @@
         <w:pStyle w:val="FirstParagraph"/>
       </w:pPr>
       <w:r>
+        <w:t xml:space="preserve">Le bug que je devais résoudre était sur un tentacule du kraken. En réalite le Kraken n’est pas un seul programme mais un ensemble de programmes utilisant le framework .Net en C#. Ces programmes sont appelés des tentacules et sont controlées par un programme appelé le Brain. Celui-ci est responsable de démarrer, interagir et stopper les tentacules du kraken. Chaque tentacule est fournie avec une liste d’activités. Ces activités correspondent à une simulation des étapes de la vie d’un colis et les tentacules sont en quelque sorte des catégories d’activités. Il est ensuite possible pour un testeur de combiner ces activités en définissant ce que l’on appelle un cas de test afin de représenter un scénario de la vie d’un colis et de s’assurer que le système d’information se comporte comme il devrait. Le cas de test peut ensuite être exécuté pour lancer la simulation du scénario de la vie du colis.</w:t>
+      </w:r>
+      <w:r>
+        <w:t xml:space="preserve"> </w:t>
+      </w:r>
+      <w:r>
         <w:t xml:space="preserve">Erreur dans la comparaison de signatures sous format svg à 1 pixel près</w:t>
       </w:r>
     </w:p>
@@ -409,7 +415,7 @@
     <w:bookmarkEnd w:id="33"/>
     <w:bookmarkEnd w:id="34"/>
     <w:bookmarkEnd w:id="35"/>
-    <w:bookmarkStart w:id="36" w:name="X1c90dc4a2deaa2c08648641ed54f58aabbe5d2c"/>
+    <w:bookmarkStart w:id="38" w:name="X1c90dc4a2deaa2c08648641ed54f58aabbe5d2c"/>
     <w:p>
       <w:pPr>
         <w:pStyle w:val="Heading3"/>
@@ -418,97 +424,199 @@
         <w:t xml:space="preserve">Compétences acquises (hard et soft skills) (environ 1 page)</w:t>
       </w:r>
     </w:p>
+    <w:bookmarkStart w:id="36" w:name="hard-skills"/>
+    <w:p>
+      <w:pPr>
+        <w:pStyle w:val="Heading4"/>
+      </w:pPr>
+      <w:r>
+        <w:t xml:space="preserve">Hard skills</w:t>
+      </w:r>
+    </w:p>
+    <w:p>
+      <w:pPr>
+        <w:pStyle w:val="FirstParagraph"/>
+      </w:pPr>
+      <w:r>
+        <w:t xml:space="preserve">Montée en compétences sur RabbitMQ et sur MongoDB</w:t>
+      </w:r>
+    </w:p>
+    <w:bookmarkEnd w:id="36"/>
+    <w:bookmarkStart w:id="37" w:name="soft-skills"/>
+    <w:p>
+      <w:pPr>
+        <w:pStyle w:val="Heading4"/>
+      </w:pPr>
+      <w:r>
+        <w:t xml:space="preserve">Soft skills</w:t>
+      </w:r>
+    </w:p>
+    <w:p>
+      <w:pPr>
+        <w:pStyle w:val="FirstParagraph"/>
+      </w:pPr>
+      <w:r>
+        <w:t xml:space="preserve">En passant par ces différentes étapes j’ai pu me rendre compte</w:t>
+      </w:r>
+    </w:p>
+    <w:bookmarkEnd w:id="37"/>
+    <w:bookmarkEnd w:id="38"/>
+    <w:bookmarkEnd w:id="39"/>
+    <w:bookmarkStart w:id="47" w:name="travail-sur-parcel-tracker-5"/>
+    <w:p>
+      <w:pPr>
+        <w:pStyle w:val="Heading2"/>
+      </w:pPr>
+      <w:r>
+        <w:t xml:space="preserve">Travail sur Parcel Tracker 5</w:t>
+      </w:r>
+    </w:p>
+    <w:bookmarkStart w:id="40" w:name="objectifs-et-missions-poursuivies-1"/>
+    <w:p>
+      <w:pPr>
+        <w:pStyle w:val="Heading3"/>
+      </w:pPr>
+      <w:r>
+        <w:t xml:space="preserve">Objectifs et missions poursuivies</w:t>
+      </w:r>
+    </w:p>
     <w:p>
       <w:pPr>
         <w:numPr>
           <w:ilvl w:val="0"/>
           <w:numId w:val="1004"/>
         </w:numPr>
+      </w:pPr>
+      <w:r>
+        <w:t xml:space="preserve">Comprendre l’organisation du code source du projet React</w:t>
+      </w:r>
+      <w:r>
+        <w:t xml:space="preserve"> </w:t>
+      </w:r>
+      <w:r>
+        <w:t xml:space="preserve">-&gt; Lecture du code de l’application React et expérimentation sur de nouvelles branches git pour étudier le fonctionnement des composants</w:t>
+      </w:r>
+    </w:p>
+    <w:p>
+      <w:pPr>
+        <w:numPr>
+          <w:ilvl w:val="0"/>
+          <w:numId w:val="1004"/>
+        </w:numPr>
+      </w:pPr>
+      <w:r>
+        <w:t xml:space="preserve">Comprendre la hiérarchie des composants React dans l’application</w:t>
+      </w:r>
+      <w:r>
+        <w:t xml:space="preserve"> </w:t>
+      </w:r>
+      <w:r>
+        <w:t xml:space="preserve">-&gt; Installation du plugin React-Dev-Tools sur firefox pour afficher la hiérarchie des composants dans la console de firefox</w:t>
+      </w:r>
+    </w:p>
+    <w:p>
+      <w:pPr>
+        <w:numPr>
+          <w:ilvl w:val="0"/>
+          <w:numId w:val="1004"/>
+        </w:numPr>
+      </w:pPr>
+      <w:r>
+        <w:t xml:space="preserve">Trouver leur définition dans le code source</w:t>
+      </w:r>
+      <w:r>
+        <w:t xml:space="preserve"> </w:t>
+      </w:r>
+      <w:r>
+        <w:t xml:space="preserve">-&gt; Recherche des occurrences des noms de composants en utilisant grep</w:t>
+      </w:r>
+    </w:p>
+    <w:bookmarkEnd w:id="40"/>
+    <w:bookmarkStart w:id="44" w:name="Xb5676dbea2332502ec5f63691ee98b1d8b1c2d3"/>
+    <w:p>
+      <w:pPr>
+        <w:pStyle w:val="Heading3"/>
+      </w:pPr>
+      <w:r>
+        <w:t xml:space="preserve">Action concrètes (1 à 3 actions par objectif, 5 à 6 lignes par action)</w:t>
+      </w:r>
+    </w:p>
+    <w:bookmarkStart w:id="41" w:name="action-1"/>
+    <w:p>
+      <w:pPr>
+        <w:pStyle w:val="Heading4"/>
+      </w:pPr>
+      <w:r>
+        <w:t xml:space="preserve">Action 1</w:t>
+      </w:r>
+    </w:p>
+    <w:p>
+      <w:pPr>
+        <w:pStyle w:val="FirstParagraph"/>
+      </w:pPr>
+      <w:r>
+        <w:t xml:space="preserve">Déploiement de l’outil Parcel Tracker en local pour reproduire le bug en question</w:t>
+      </w:r>
+    </w:p>
+    <w:bookmarkEnd w:id="41"/>
+    <w:bookmarkStart w:id="42" w:name="action-2"/>
+    <w:p>
+      <w:pPr>
+        <w:pStyle w:val="Heading4"/>
+      </w:pPr>
+      <w:r>
+        <w:t xml:space="preserve">Action 2</w:t>
+      </w:r>
+    </w:p>
+    <w:p>
+      <w:pPr>
+        <w:pStyle w:val="FirstParagraph"/>
+      </w:pPr>
+      <w:r>
+        <w:t xml:space="preserve">Déploiement de l’outil</w:t>
+      </w:r>
+    </w:p>
+    <w:bookmarkEnd w:id="42"/>
+    <w:bookmarkStart w:id="43" w:name="action-3"/>
+    <w:p>
+      <w:pPr>
+        <w:pStyle w:val="Heading4"/>
+      </w:pPr>
+      <w:r>
+        <w:t xml:space="preserve">Action 3</w:t>
+      </w:r>
+    </w:p>
+    <w:bookmarkEnd w:id="43"/>
+    <w:bookmarkEnd w:id="44"/>
+    <w:bookmarkStart w:id="45" w:name="Xc6e8acaec2ced7afb8877309e503b1ef8980c40"/>
+    <w:p>
+      <w:pPr>
+        <w:pStyle w:val="Heading3"/>
+      </w:pPr>
+      <w:r>
+        <w:t xml:space="preserve">Difficultés rencontrées et solutions trouvées (environ 1 page)</w:t>
+      </w:r>
+    </w:p>
+    <w:p>
+      <w:pPr>
+        <w:numPr>
+          <w:ilvl w:val="0"/>
+          <w:numId w:val="1005"/>
+        </w:numPr>
         <w:pStyle w:val="Compact"/>
       </w:pPr>
       <w:r>
-        <w:t xml:space="preserve">Montée en compétences sur RabbitMQ et sur MongoDB</w:t>
-      </w:r>
-    </w:p>
-    <w:bookmarkEnd w:id="36"/>
-    <w:bookmarkEnd w:id="37"/>
-    <w:bookmarkStart w:id="42" w:name="travail-sur-parcel-tracker-5"/>
-    <w:p>
-      <w:pPr>
-        <w:pStyle w:val="Heading2"/>
-      </w:pPr>
-      <w:r>
-        <w:t xml:space="preserve">Travail sur Parcel Tracker 5</w:t>
-      </w:r>
-    </w:p>
-    <w:bookmarkStart w:id="38" w:name="objectifs-et-missions-poursuivies-1"/>
+        <w:t xml:space="preserve">Compréhension d’un système très large et complexe pas toujours très bien documenté.</w:t>
+      </w:r>
+    </w:p>
+    <w:bookmarkEnd w:id="45"/>
+    <w:bookmarkStart w:id="46" w:name="X695134a6e12827520f6f002defcb2644eb50ab9"/>
     <w:p>
       <w:pPr>
         <w:pStyle w:val="Heading3"/>
       </w:pPr>
       <w:r>
-        <w:t xml:space="preserve">Objectifs et missions poursuivies</w:t>
-      </w:r>
-    </w:p>
-    <w:p>
-      <w:pPr>
-        <w:numPr>
-          <w:ilvl w:val="0"/>
-          <w:numId w:val="1005"/>
-        </w:numPr>
-      </w:pPr>
-      <w:r>
-        <w:t xml:space="preserve">Comprendre l’organisation du code source du projet React</w:t>
-      </w:r>
-      <w:r>
-        <w:t xml:space="preserve"> </w:t>
-      </w:r>
-      <w:r>
-        <w:t xml:space="preserve">-&gt; Lecture du code de l’application React et expérimentation sur de nouvelles branches git pour étudier le fonctionnement des composants</w:t>
-      </w:r>
-    </w:p>
-    <w:p>
-      <w:pPr>
-        <w:numPr>
-          <w:ilvl w:val="0"/>
-          <w:numId w:val="1005"/>
-        </w:numPr>
-      </w:pPr>
-      <w:r>
-        <w:t xml:space="preserve">Comprendre la hiérarchie des composants React dans l’application</w:t>
-      </w:r>
-      <w:r>
-        <w:t xml:space="preserve"> </w:t>
-      </w:r>
-      <w:r>
-        <w:t xml:space="preserve">-&gt; Installation du plugin React-Dev-Tools sur firefox pour afficher la hiérarchie des composants dans la console de firefox</w:t>
-      </w:r>
-    </w:p>
-    <w:p>
-      <w:pPr>
-        <w:numPr>
-          <w:ilvl w:val="0"/>
-          <w:numId w:val="1005"/>
-        </w:numPr>
-      </w:pPr>
-      <w:r>
-        <w:t xml:space="preserve">Trouver leur définition dans le code source</w:t>
-      </w:r>
-      <w:r>
-        <w:t xml:space="preserve"> </w:t>
-      </w:r>
-      <w:r>
-        <w:t xml:space="preserve">-&gt; Recherche des occurrences des noms de composants en utilisant grep</w:t>
-      </w:r>
-    </w:p>
-    <w:bookmarkEnd w:id="38"/>
-    <w:bookmarkStart w:id="39" w:name="X1dfbe4a8988e94b844443d892948b3e314ce9fe"/>
-    <w:p>
-      <w:pPr>
-        <w:pStyle w:val="Heading3"/>
-      </w:pPr>
-      <w:r>
-        <w:t xml:space="preserve">Action concrètes (1 à 3 actions par objectif, 5 à 6 lignes par action)</w:t>
+        <w:t xml:space="preserve">Compétences acquises (hard et soft skills) (environ 1 page)</w:t>
       </w:r>
     </w:p>
     <w:p>
@@ -520,29 +628,31 @@
         <w:pStyle w:val="Compact"/>
       </w:pPr>
       <w:r>
-        <w:t xml:space="preserve">Déploiement de l’outil Parcel Tracker en local pour reproduire le bug en question</w:t>
-      </w:r>
-    </w:p>
-    <w:p>
-      <w:pPr>
-        <w:numPr>
-          <w:ilvl w:val="0"/>
-          <w:numId w:val="1006"/>
+        <w:t xml:space="preserve">Montée en compétences sur React</w:t>
+      </w:r>
+    </w:p>
+    <w:bookmarkEnd w:id="46"/>
+    <w:bookmarkEnd w:id="47"/>
+    <w:bookmarkEnd w:id="48"/>
+    <w:bookmarkStart w:id="49" w:name="glossaire"/>
+    <w:p>
+      <w:pPr>
+        <w:pStyle w:val="Heading1"/>
+      </w:pPr>
+      <w:r>
+        <w:t xml:space="preserve">Glossaire</w:t>
+      </w:r>
+    </w:p>
+    <w:p>
+      <w:pPr>
+        <w:numPr>
+          <w:ilvl w:val="0"/>
+          <w:numId w:val="1007"/>
         </w:numPr>
         <w:pStyle w:val="Compact"/>
       </w:pPr>
       <w:r>
-        <w:t xml:space="preserve">Action 3</w:t>
-      </w:r>
-    </w:p>
-    <w:bookmarkEnd w:id="39"/>
-    <w:bookmarkStart w:id="40" w:name="Xc6e8acaec2ced7afb8877309e503b1ef8980c40"/>
-    <w:p>
-      <w:pPr>
-        <w:pStyle w:val="Heading3"/>
-      </w:pPr>
-      <w:r>
-        <w:t xml:space="preserve">Difficultés rencontrées et solutions trouvées (environ 1 page)</w:t>
+        <w:t xml:space="preserve">Système d’information: Un système d’information est un ensemble de services utilisant des technologies adaptées pour interagir entre eux afin de collecter, traiter et stocker des données.</w:t>
       </w:r>
     </w:p>
     <w:p>
@@ -554,128 +664,70 @@
         <w:pStyle w:val="Compact"/>
       </w:pPr>
       <w:r>
-        <w:t xml:space="preserve">Compréhension d’un système très large et complexe pas toujours très bien documenté.</w:t>
-      </w:r>
-    </w:p>
-    <w:bookmarkEnd w:id="40"/>
-    <w:bookmarkStart w:id="41" w:name="X695134a6e12827520f6f002defcb2644eb50ab9"/>
-    <w:p>
-      <w:pPr>
-        <w:pStyle w:val="Heading3"/>
-      </w:pPr>
-      <w:r>
-        <w:t xml:space="preserve">Compétences acquises (hard et soft skills) (environ 1 page)</w:t>
-      </w:r>
-    </w:p>
-    <w:p>
-      <w:pPr>
-        <w:numPr>
-          <w:ilvl w:val="0"/>
-          <w:numId w:val="1008"/>
+        <w:t xml:space="preserve">Environnement (Informatique): Un environnement est une machine permettant de déployer une copie du système d’information afin de le développer et tester ses services.</w:t>
+      </w:r>
+    </w:p>
+    <w:p>
+      <w:pPr>
+        <w:numPr>
+          <w:ilvl w:val="0"/>
+          <w:numId w:val="1007"/>
         </w:numPr>
         <w:pStyle w:val="Compact"/>
       </w:pPr>
       <w:r>
-        <w:t xml:space="preserve">Montée en compétences sur React</w:t>
-      </w:r>
-    </w:p>
-    <w:bookmarkEnd w:id="41"/>
-    <w:bookmarkEnd w:id="42"/>
-    <w:bookmarkEnd w:id="43"/>
-    <w:bookmarkStart w:id="44" w:name="glossaire"/>
-    <w:p>
-      <w:pPr>
-        <w:pStyle w:val="Heading1"/>
-      </w:pPr>
-      <w:r>
-        <w:t xml:space="preserve">Glossaire</w:t>
-      </w:r>
-    </w:p>
-    <w:p>
-      <w:pPr>
-        <w:numPr>
-          <w:ilvl w:val="0"/>
-          <w:numId w:val="1009"/>
+        <w:t xml:space="preserve">Terminal : Application de bureau permettant d’utiliser les programmes d’une machine en tapant une commande sous forme textuelle</w:t>
+      </w:r>
+    </w:p>
+    <w:p>
+      <w:pPr>
+        <w:numPr>
+          <w:ilvl w:val="0"/>
+          <w:numId w:val="1007"/>
         </w:numPr>
         <w:pStyle w:val="Compact"/>
       </w:pPr>
       <w:r>
-        <w:t xml:space="preserve">Système d’information: Un système d’information est un ensemble de services utilisant des technologies adaptées pour interagir entre eux afin de collecter, traiter et stocker des données.</w:t>
-      </w:r>
-    </w:p>
-    <w:p>
-      <w:pPr>
-        <w:numPr>
-          <w:ilvl w:val="0"/>
-          <w:numId w:val="1009"/>
+        <w:t xml:space="preserve">Bash : Langage permettant d’exécuter des commandes pour exécuter des programmes</w:t>
+      </w:r>
+    </w:p>
+    <w:p>
+      <w:pPr>
+        <w:numPr>
+          <w:ilvl w:val="0"/>
+          <w:numId w:val="1007"/>
         </w:numPr>
         <w:pStyle w:val="Compact"/>
       </w:pPr>
       <w:r>
-        <w:t xml:space="preserve">Environnement (Informatique): Un environnement est une machine permettant de déployer une copie du système d’information afin de le développer et tester ses services.</w:t>
-      </w:r>
-    </w:p>
-    <w:p>
-      <w:pPr>
-        <w:numPr>
-          <w:ilvl w:val="0"/>
-          <w:numId w:val="1009"/>
+        <w:t xml:space="preserve">React: Framework front-end permettant de rendre des applications web plus dynamiques</w:t>
+      </w:r>
+    </w:p>
+    <w:p>
+      <w:pPr>
+        <w:numPr>
+          <w:ilvl w:val="0"/>
+          <w:numId w:val="1007"/>
         </w:numPr>
         <w:pStyle w:val="Compact"/>
       </w:pPr>
       <w:r>
-        <w:t xml:space="preserve">Terminal : Application de bureau permettant d’utiliser les programmes d’une machine en tapant une commande sous forme textuelle</w:t>
-      </w:r>
-    </w:p>
-    <w:p>
-      <w:pPr>
-        <w:numPr>
-          <w:ilvl w:val="0"/>
-          <w:numId w:val="1009"/>
+        <w:t xml:space="preserve">Framework: Ensemble de règles et de librairies qui définissent l’organisation d’un code source pour un type d’application prédéfinit.</w:t>
+      </w:r>
+    </w:p>
+    <w:p>
+      <w:pPr>
+        <w:numPr>
+          <w:ilvl w:val="0"/>
+          <w:numId w:val="1007"/>
         </w:numPr>
         <w:pStyle w:val="Compact"/>
       </w:pPr>
       <w:r>
-        <w:t xml:space="preserve">Bash : Langage permettant d’exécuter des commandes pour exécuter des programmes</w:t>
-      </w:r>
-    </w:p>
-    <w:p>
-      <w:pPr>
-        <w:numPr>
-          <w:ilvl w:val="0"/>
-          <w:numId w:val="1009"/>
-        </w:numPr>
-        <w:pStyle w:val="Compact"/>
-      </w:pPr>
-      <w:r>
-        <w:t xml:space="preserve">React: Framework front-end permettant de rendre des applications web plus dynamiques</w:t>
-      </w:r>
-    </w:p>
-    <w:p>
-      <w:pPr>
-        <w:numPr>
-          <w:ilvl w:val="0"/>
-          <w:numId w:val="1009"/>
-        </w:numPr>
-        <w:pStyle w:val="Compact"/>
-      </w:pPr>
-      <w:r>
-        <w:t xml:space="preserve">Framework: Ensemble de règles et de librairies qui définissent l’organisation d’un code source pour un type d’application prédéfinit.</w:t>
-      </w:r>
-    </w:p>
-    <w:p>
-      <w:pPr>
-        <w:numPr>
-          <w:ilvl w:val="0"/>
-          <w:numId w:val="1009"/>
-        </w:numPr>
-        <w:pStyle w:val="Compact"/>
-      </w:pPr>
-      <w:r>
         <w:t xml:space="preserve">Composant: Terme propre à React qui correspond à une abstraction permettant de simplifier l’organisation du code source</w:t>
       </w:r>
     </w:p>
-    <w:bookmarkEnd w:id="44"/>
+    <w:bookmarkEnd w:id="49"/>
     <w:sectPr/>
   </w:body>
 </w:document>
@@ -880,12 +932,6 @@
     <w:abstractNumId w:val="991"/>
   </w:num>
   <w:num w:numId="1007">
-    <w:abstractNumId w:val="991"/>
-  </w:num>
-  <w:num w:numId="1008">
-    <w:abstractNumId w:val="991"/>
-  </w:num>
-  <w:num w:numId="1009">
     <w:abstractNumId w:val="991"/>
   </w:num>
 </w:numbering>

</xml_diff>